<commit_message>
Resume Reviewer New Test contains the synonym finder feature for verbs
</commit_message>
<xml_diff>
--- a/Test Resumes/Srushti Vaidyanathan - College Resume.docx
+++ b/Test Resumes/Srushti Vaidyanathan - College Resume.docx
@@ -183,7 +183,15 @@
           <w:sz w:val="22"/>
           <w:szCs w:val="22"/>
         </w:rPr>
-        <w:t>Major: Computer Science BS</w:t>
+        <w:t>Degree</w:t>
+      </w:r>
+      <w:r>
+        <w:rPr>
+          <w:rFonts w:ascii="Garamond" w:eastAsia="Garamond" w:hAnsi="Garamond" w:cs="Garamond"/>
+          <w:sz w:val="22"/>
+          <w:szCs w:val="22"/>
+        </w:rPr>
+        <w:t>: Computer Science BS</w:t>
       </w:r>
       <w:r>
         <w:rPr>

</xml_diff>